<commit_message>
Updated README, added implied vol in notebook, improved BS model
</commit_message>
<xml_diff>
--- a/MATHEMATICAL THEORY.docx
+++ b/MATHEMATICAL THEORY.docx
@@ -228,7 +228,7 @@
     <w:p>
       <w:pPr>
         <w:rPr>
-          <w:lang w:val="el-GR"/>
+          <w:lang w:val="en-US"/>
         </w:rPr>
       </w:pPr>
       <w:r>
@@ -278,20 +278,46 @@
           <w:lang w:val="de-CH"/>
         </w:rPr>
       </w:pPr>
-    </w:p>
-    <w:p>
-      <w:pPr>
+      <w:r>
         <w:rPr>
           <w:lang w:val="de-CH"/>
         </w:rPr>
-      </w:pPr>
-    </w:p>
-    <w:p>
-      <w:pPr>
-        <w:rPr>
-          <w:lang w:val="de-CH"/>
-        </w:rPr>
-      </w:pPr>
+        <w:drawing>
+          <wp:inline distT="0" distB="0" distL="0" distR="0" wp14:anchorId="74A57733" wp14:editId="6B018A8F">
+            <wp:extent cx="5731510" cy="2284730"/>
+            <wp:effectExtent l="0" t="0" r="2540" b="1270"/>
+            <wp:docPr id="1847769395" name="Picture 1"/>
+            <wp:cNvGraphicFramePr>
+              <a:graphicFrameLocks xmlns:a="http://schemas.openxmlformats.org/drawingml/2006/main" noChangeAspect="1"/>
+            </wp:cNvGraphicFramePr>
+            <a:graphic xmlns:a="http://schemas.openxmlformats.org/drawingml/2006/main">
+              <a:graphicData uri="http://schemas.openxmlformats.org/drawingml/2006/picture">
+                <pic:pic xmlns:pic="http://schemas.openxmlformats.org/drawingml/2006/picture">
+                  <pic:nvPicPr>
+                    <pic:cNvPr id="1847769395" name=""/>
+                    <pic:cNvPicPr/>
+                  </pic:nvPicPr>
+                  <pic:blipFill>
+                    <a:blip r:embed="rId11"/>
+                    <a:stretch>
+                      <a:fillRect/>
+                    </a:stretch>
+                  </pic:blipFill>
+                  <pic:spPr>
+                    <a:xfrm>
+                      <a:off x="0" y="0"/>
+                      <a:ext cx="5731510" cy="2284730"/>
+                    </a:xfrm>
+                    <a:prstGeom prst="rect">
+                      <a:avLst/>
+                    </a:prstGeom>
+                  </pic:spPr>
+                </pic:pic>
+              </a:graphicData>
+            </a:graphic>
+          </wp:inline>
+        </w:drawing>
+      </w:r>
     </w:p>
     <w:p>
       <w:pPr>

</xml_diff>